<commit_message>
chore: update bodegas isabel la catolica template with latest text changes
</commit_message>
<xml_diff>
--- a/template_bodegas_isabel_la_catolica.docx
+++ b/template_bodegas_isabel_la_catolica.docx
@@ -116,7 +116,7 @@
         <w:rPr>
           <w:rtl w:val="0"/>
         </w:rPr>
-        <w:t xml:space="preserve">En Santiago de Chile, a {fecha_contrato}, comparecen: FCG INVERSIONES SpA, sociedad del giro de su denominación, Rol Único Tributario número 76.945.252-4, representada por Ricardo Glucksmann Meissner, chileno, ingeniero civil industrial, cédula nacional de identidad número 6.418.158-0, con domicilio, para efectos del presente instrumento, Galvarino Gallardo 1556, piso 2, Providencia, ciudad de Santiago, en adelante denominada el “Arrendador”, por una parte, y por la otra, {arrendatario_nombre}, Rol único tributario número {arrendatario_rut}, representada por {representante_nombre}, chileno, cedula nacional de identidad número {representante_rut} con domicilio,  para efectos del presente instrumento,  {arrendatario_domicilio}, email  y teléfono     {arrendatario_telefono} en adelante la “Arrendataria”; los comparecientes mayores de edad, quienes acreditan su identidad con las cédulas antes indicadas y exponen:{arrendatario_email}.</w:t>
+        <w:t xml:space="preserve">En Santiago de Chile, a {fecha_contrato}, comparecen: FCG INVERSIONES SpA, sociedad del giro de su denominación, Rol Único Tributario número 76.945.252-4, representada por Ricardo Glucksmann Meissner, chileno, ingeniero civil industrial, cédula nacional de identidad número 6.418.158-0, con domicilio, para efectos del presente instrumento, Galvarino Gallardo 1556, piso 2, Providencia, ciudad de Santiago, en adelante denominada el “Arrendador”, por una parte, y por la otra, {arrendatario_nombre}, Rol único tributario número {arrendatario_rut}, representada por {representante_nombre}, chileno, cedula nacional de identidad número {representante_rut} con domicilio,  para efectos del presente instrumento,  {arrendatario_domicilio}, email {arrendatario_email} y teléfono     {arrendatario_telefono} en adelante la “Arrendataria”; los comparecientes mayores de edad, quienes acreditan su identidad con las cédulas antes indicadas y exponen:{arrendatario_email}.</w:t>
       </w:r>
       <w:r>
         <w:rPr>
@@ -170,7 +170,7 @@
         <w:rPr>
           <w:rtl w:val="0"/>
         </w:rPr>
-        <w:t xml:space="preserve">FCG INVERSIONES SpA., da y entrega en arrendamiento a {arrendatario_nombre}, {#multiple_bodegas}las bodegas N°{bodegas_lista}{/multiple_bodegas}{^multiple_bodegas}la bodega N°{bodegas_unica}{/multiple_bodegas}, ubicada en el {nivel_bodega} de la placa comercial del Edificio “Business Center” con accesos por (a) Avenida Isabel La Católica N°4394 y por (b) Avenida Américo Vespucio N°1307.</w:t>
+        <w:t xml:space="preserve">FCG INVERSIONES SpA., da y entrega en arrendamiento a {arrendatario_nombre}, {#multiple_bodegas}las bodegas número {bodegas_lista}{/multiple_bodegas}{^multiple_bodegas}la bodega N°{bodegas_unica}{/multiple_bodegas}, ubicada en el {nivel_bodega} de la placa comercial del Edificio “Business Center” con accesos por (a) Avenida Isabel La Católica N°4394 y por (b) Avenida Américo Vespucio N°1307.</w:t>
       </w:r>
       <w:r>
         <w:rPr>

</xml_diff>